<commit_message>
Major updates to paper, minor updates to figs
</commit_message>
<xml_diff>
--- a/Tables/Table2.docx
+++ b/Tables/Table2.docx
@@ -4,7 +4,7 @@
   <w:body>
     <w:p>
       <w:pPr>
-        <w:pStyle w:val="ColorfulList-Accent1"/>
+        <w:pStyle w:val="ColorfulList-Accent11"/>
         <w:spacing w:after="0" w:line="360" w:lineRule="auto"/>
         <w:ind w:left="0"/>
       </w:pPr>
@@ -76,7 +76,7 @@
       <w:tblPr>
         <w:tblW w:w="0" w:type="auto"/>
         <w:tblInd w:w="108" w:type="dxa"/>
-        <w:tblLook w:val="00BF" w:firstRow="1" w:lastRow="0" w:firstColumn="1" w:lastColumn="0" w:noHBand="0" w:noVBand="0"/>
+        <w:tblLook w:val="00A0" w:firstRow="1" w:lastRow="0" w:firstColumn="1" w:lastColumn="0" w:noHBand="0" w:noVBand="0"/>
       </w:tblPr>
       <w:tblGrid>
         <w:gridCol w:w="1432"/>
@@ -424,6 +424,7 @@
                 <w:sz w:val="22"/>
               </w:rPr>
             </w:pPr>
+            <w:proofErr w:type="spellStart"/>
             <w:r>
               <w:rPr>
                 <w:rFonts w:ascii="Times New Roman" w:hAnsi="Times New Roman"/>
@@ -431,6 +432,7 @@
               </w:rPr>
               <w:t>Animacy</w:t>
             </w:r>
+            <w:proofErr w:type="spellEnd"/>
           </w:p>
         </w:tc>
         <w:tc>
@@ -679,6 +681,7 @@
                 <w:sz w:val="22"/>
               </w:rPr>
             </w:pPr>
+            <w:proofErr w:type="spellStart"/>
             <w:r>
               <w:rPr>
                 <w:rFonts w:ascii="Times New Roman" w:hAnsi="Times New Roman"/>
@@ -686,6 +689,7 @@
               </w:rPr>
               <w:t>Animacy</w:t>
             </w:r>
+            <w:proofErr w:type="spellEnd"/>
           </w:p>
         </w:tc>
         <w:tc>
@@ -788,7 +792,15 @@
                 <w:i/>
                 <w:sz w:val="22"/>
               </w:rPr>
-              <w:t>Healthy Controls</w:t>
+              <w:t>C</w:t>
+            </w:r>
+            <w:r>
+              <w:rPr>
+                <w:rFonts w:ascii="Times New Roman" w:hAnsi="Times New Roman"/>
+                <w:i/>
+                <w:sz w:val="22"/>
+              </w:rPr>
+              <w:t>ontrols</w:t>
             </w:r>
           </w:p>
         </w:tc>
@@ -972,6 +984,7 @@
                 <w:sz w:val="22"/>
               </w:rPr>
             </w:pPr>
+            <w:proofErr w:type="spellStart"/>
             <w:r>
               <w:rPr>
                 <w:rFonts w:ascii="Times New Roman" w:hAnsi="Times New Roman"/>
@@ -979,6 +992,7 @@
               </w:rPr>
               <w:t>Animacy</w:t>
             </w:r>
+            <w:proofErr w:type="spellEnd"/>
           </w:p>
         </w:tc>
         <w:tc>
@@ -1223,6 +1237,7 @@
                 <w:sz w:val="22"/>
               </w:rPr>
             </w:pPr>
+            <w:proofErr w:type="spellStart"/>
             <w:r>
               <w:rPr>
                 <w:rFonts w:ascii="Times New Roman" w:hAnsi="Times New Roman"/>
@@ -1230,6 +1245,7 @@
               </w:rPr>
               <w:t>Animacy</w:t>
             </w:r>
+            <w:proofErr w:type="spellEnd"/>
           </w:p>
         </w:tc>
         <w:tc>
@@ -1312,10 +1328,13 @@
         <w:t>Note</w:t>
       </w:r>
       <w:r>
-        <w:t>. Correct and incorrect responses were coded as hits (1) or misses (0) regardless of confidence. Guesses were excluded from this analysis.</w:t>
+        <w:t xml:space="preserve">. </w:t>
       </w:r>
       <w:bookmarkStart w:id="0" w:name="_GoBack"/>
       <w:bookmarkEnd w:id="0"/>
+      <w:r>
+        <w:t>Guesses were excluded from this analysis.</w:t>
+      </w:r>
     </w:p>
     <w:sectPr>
       <w:headerReference w:type="default" r:id="rId9"/>
@@ -1434,7 +1453,7 @@
   <w:abstractNum w:abstractNumId="0">
     <w:nsid w:val="FFFFFF1D"/>
     <w:multiLevelType w:val="multilevel"/>
-    <w:tmpl w:val="BE5A1268"/>
+    <w:tmpl w:val="4EE89718"/>
     <w:lvl w:ilvl="0">
       <w:start w:val="1"/>
       <w:numFmt w:val="bullet"/>
@@ -2674,14 +2693,15 @@
   </w:style>
   <w:style w:type="character" w:default="1" w:styleId="DefaultParagraphFont">
     <w:name w:val="Default Paragraph Font"/>
+    <w:uiPriority w:val="1"/>
     <w:semiHidden/>
     <w:unhideWhenUsed/>
   </w:style>
   <w:style w:type="table" w:default="1" w:styleId="TableNormal">
     <w:name w:val="Normal Table"/>
+    <w:uiPriority w:val="99"/>
     <w:semiHidden/>
     <w:unhideWhenUsed/>
-    <w:qFormat/>
     <w:tblPr>
       <w:tblInd w:w="0" w:type="dxa"/>
       <w:tblCellMar>
@@ -2694,6 +2714,7 @@
   </w:style>
   <w:style w:type="numbering" w:default="1" w:styleId="NoList">
     <w:name w:val="No List"/>
+    <w:uiPriority w:val="99"/>
     <w:semiHidden/>
     <w:unhideWhenUsed/>
   </w:style>
@@ -2892,8 +2913,8 @@
       <w:szCs w:val="24"/>
     </w:rPr>
   </w:style>
-  <w:style w:type="paragraph" w:styleId="ColorfulList-Accent1">
-    <w:name w:val="Colorful List Accent 1"/>
+  <w:style w:type="paragraph" w:customStyle="1" w:styleId="ColorfulList-Accent11">
+    <w:name w:val="Colorful List - Accent 11"/>
     <w:basedOn w:val="Normal"/>
     <w:qFormat/>
     <w:rsid w:val="00B25E95"/>
@@ -3140,14 +3161,15 @@
   </w:style>
   <w:style w:type="character" w:default="1" w:styleId="DefaultParagraphFont">
     <w:name w:val="Default Paragraph Font"/>
+    <w:uiPriority w:val="1"/>
     <w:semiHidden/>
     <w:unhideWhenUsed/>
   </w:style>
   <w:style w:type="table" w:default="1" w:styleId="TableNormal">
     <w:name w:val="Normal Table"/>
+    <w:uiPriority w:val="99"/>
     <w:semiHidden/>
     <w:unhideWhenUsed/>
-    <w:qFormat/>
     <w:tblPr>
       <w:tblInd w:w="0" w:type="dxa"/>
       <w:tblCellMar>
@@ -3160,6 +3182,7 @@
   </w:style>
   <w:style w:type="numbering" w:default="1" w:styleId="NoList">
     <w:name w:val="No List"/>
+    <w:uiPriority w:val="99"/>
     <w:semiHidden/>
     <w:unhideWhenUsed/>
   </w:style>
@@ -3358,8 +3381,8 @@
       <w:szCs w:val="24"/>
     </w:rPr>
   </w:style>
-  <w:style w:type="paragraph" w:styleId="ColorfulList-Accent1">
-    <w:name w:val="Colorful List Accent 1"/>
+  <w:style w:type="paragraph" w:customStyle="1" w:styleId="ColorfulList-Accent11">
+    <w:name w:val="Colorful List - Accent 11"/>
     <w:basedOn w:val="Normal"/>
     <w:qFormat/>
     <w:rsid w:val="00B25E95"/>
@@ -3846,7 +3869,7 @@
 </file>
 
 <file path=customXml/itemProps1.xml><?xml version="1.0" encoding="utf-8"?>
-<ds:datastoreItem xmlns:ds="http://schemas.openxmlformats.org/officeDocument/2006/customXml" ds:itemID="{B1023DEC-3FB8-A94F-8743-1BD1902FC622}">
+<ds:datastoreItem xmlns:ds="http://schemas.openxmlformats.org/officeDocument/2006/customXml" ds:itemID="{8B8A88E6-FBE9-F94D-B089-10AE6923C0A4}">
   <ds:schemaRefs>
     <ds:schemaRef ds:uri="http://schemas.openxmlformats.org/officeDocument/2006/bibliography"/>
   </ds:schemaRefs>

</xml_diff>